<commit_message>
Se añaden diversos productos con sus fotos y .figma file para su interfaz visual.
</commit_message>
<xml_diff>
--- a/documents/Products and services App.docx
+++ b/documents/Products and services App.docx
@@ -341,6 +341,14 @@
         </w:rPr>
         <w:t xml:space="preserve"> must be able to fill out a profile for themselves. Photo, bio, sells. </w:t>
       </w:r>
+      <w:r>
+        <w:rPr>
+          <w:rFonts w:ascii="Arial" w:hAnsi="Arial" w:cs="Arial"/>
+          <w:color w:val="000000" w:themeColor="text1"/>
+          <w:lang w:val="en-US"/>
+        </w:rPr>
+        <w:t xml:space="preserve"> </w:t>
+      </w:r>
     </w:p>
     <w:p>
       <w:pPr>
@@ -361,23 +369,7 @@
           <w:color w:val="000000" w:themeColor="text1"/>
           <w:lang w:val="en-US"/>
         </w:rPr>
-        <w:t xml:space="preserve">CRUD </w:t>
-      </w:r>
-      <w:r>
-        <w:rPr>
-          <w:rFonts w:ascii="Arial" w:hAnsi="Arial" w:cs="Arial"/>
-          <w:color w:val="000000" w:themeColor="text1"/>
-          <w:lang w:val="en-US"/>
-        </w:rPr>
-        <w:t>– Create, Read, Update, Delete. O</w:t>
-      </w:r>
-      <w:r>
-        <w:rPr>
-          <w:rFonts w:ascii="Arial" w:hAnsi="Arial" w:cs="Arial"/>
-          <w:color w:val="000000" w:themeColor="text1"/>
-          <w:lang w:val="en-US"/>
-        </w:rPr>
-        <w:t xml:space="preserve">f each </w:t>
+        <w:t xml:space="preserve">CRUD – Create, Read, Update, Delete. Of each </w:t>
       </w:r>
       <w:r>
         <w:rPr>
@@ -629,101 +621,111 @@
           <w:color w:val="000000" w:themeColor="text1"/>
           <w:lang w:val="en-US"/>
         </w:rPr>
-        <w:t xml:space="preserve"> each of the products they </w:t>
-      </w:r>
-      <w:r>
-        <w:rPr>
-          <w:rFonts w:ascii="Arial" w:hAnsi="Arial" w:cs="Arial"/>
-          <w:color w:val="000000" w:themeColor="text1"/>
-          <w:lang w:val="en-US"/>
-        </w:rPr>
-        <w:t>choose</w:t>
-      </w:r>
-      <w:r>
-        <w:rPr>
-          <w:rFonts w:ascii="Arial" w:hAnsi="Arial" w:cs="Arial"/>
-          <w:color w:val="000000" w:themeColor="text1"/>
-          <w:lang w:val="en-US"/>
-        </w:rPr>
-        <w:t xml:space="preserve"> and have a receipt, if user doesn't have an </w:t>
-      </w:r>
-      <w:r>
-        <w:rPr>
-          <w:rFonts w:ascii="Arial" w:hAnsi="Arial" w:cs="Arial"/>
-          <w:color w:val="000000" w:themeColor="text1"/>
-          <w:lang w:val="en-US"/>
-        </w:rPr>
-        <w:t>account,</w:t>
-      </w:r>
-      <w:r>
-        <w:rPr>
-          <w:rFonts w:ascii="Arial" w:hAnsi="Arial" w:cs="Arial"/>
-          <w:color w:val="000000" w:themeColor="text1"/>
+        <w:t xml:space="preserve"> each of the products they choose and have a receipt, if user doesn't have an account, </w:t>
+      </w:r>
+      <w:r>
+        <w:rPr>
+          <w:rFonts w:ascii="Arial" w:hAnsi="Arial" w:cs="Arial"/>
+          <w:color w:val="000000" w:themeColor="text1"/>
+          <w:lang w:val="en-US"/>
+        </w:rPr>
+        <w:t>they</w:t>
+      </w:r>
+      <w:r>
+        <w:rPr>
+          <w:rFonts w:ascii="Arial" w:hAnsi="Arial" w:cs="Arial"/>
+          <w:color w:val="000000" w:themeColor="text1"/>
+          <w:lang w:val="en-US"/>
+        </w:rPr>
+        <w:t xml:space="preserve"> must be able to create one</w:t>
+      </w:r>
+      <w:r>
+        <w:rPr>
+          <w:rFonts w:ascii="Arial" w:hAnsi="Arial" w:cs="Arial"/>
+          <w:color w:val="000000" w:themeColor="text1"/>
+          <w:lang w:val="en-US"/>
+        </w:rPr>
+        <w:t xml:space="preserve"> and save the cart.</w:t>
+      </w:r>
+    </w:p>
+    <w:p>
+      <w:pPr>
+        <w:rPr>
+          <w:rFonts w:ascii="Arial" w:hAnsi="Arial" w:cs="Arial"/>
+          <w:color w:val="000000" w:themeColor="text1"/>
+          <w:u w:val="single"/>
+          <w:lang w:val="en-US"/>
+        </w:rPr>
+      </w:pPr>
+      <w:r>
+        <w:rPr>
+          <w:rFonts w:ascii="Arial" w:hAnsi="Arial" w:cs="Arial"/>
+          <w:color w:val="000000" w:themeColor="text1"/>
+          <w:lang w:val="en-US"/>
+        </w:rPr>
+        <w:t>Second phase Features</w:t>
+      </w:r>
+      <w:r>
+        <w:rPr>
+          <w:rFonts w:ascii="Arial" w:hAnsi="Arial" w:cs="Arial"/>
+          <w:color w:val="000000" w:themeColor="text1"/>
+          <w:u w:val="single"/>
           <w:lang w:val="en-US"/>
         </w:rPr>
         <w:t xml:space="preserve"> </w:t>
       </w:r>
-      <w:r>
-        <w:rPr>
-          <w:rFonts w:ascii="Arial" w:hAnsi="Arial" w:cs="Arial"/>
-          <w:color w:val="000000" w:themeColor="text1"/>
-          <w:lang w:val="en-US"/>
-        </w:rPr>
-        <w:t>they</w:t>
-      </w:r>
-      <w:r>
-        <w:rPr>
-          <w:rFonts w:ascii="Arial" w:hAnsi="Arial" w:cs="Arial"/>
-          <w:color w:val="000000" w:themeColor="text1"/>
-          <w:lang w:val="en-US"/>
-        </w:rPr>
-        <w:t xml:space="preserve"> must be able to create one</w:t>
-      </w:r>
-      <w:r>
-        <w:rPr>
-          <w:rFonts w:ascii="Arial" w:hAnsi="Arial" w:cs="Arial"/>
-          <w:color w:val="000000" w:themeColor="text1"/>
-          <w:lang w:val="en-US"/>
-        </w:rPr>
-        <w:t xml:space="preserve"> and save the cart.</w:t>
-      </w:r>
-    </w:p>
-    <w:p>
-      <w:pPr>
-        <w:rPr>
-          <w:rFonts w:ascii="Arial" w:hAnsi="Arial" w:cs="Arial"/>
-          <w:color w:val="000000" w:themeColor="text1"/>
-          <w:u w:val="single"/>
-          <w:lang w:val="en-US"/>
-        </w:rPr>
-      </w:pPr>
-      <w:r>
-        <w:rPr>
-          <w:rFonts w:ascii="Arial" w:hAnsi="Arial" w:cs="Arial"/>
-          <w:color w:val="000000" w:themeColor="text1"/>
-          <w:lang w:val="en-US"/>
-        </w:rPr>
-        <w:t>Second phase Features</w:t>
-      </w:r>
-      <w:r>
-        <w:rPr>
-          <w:rFonts w:ascii="Arial" w:hAnsi="Arial" w:cs="Arial"/>
-          <w:color w:val="000000" w:themeColor="text1"/>
-          <w:u w:val="single"/>
-          <w:lang w:val="en-US"/>
-        </w:rPr>
-        <w:t xml:space="preserve"> </w:t>
-      </w:r>
-    </w:p>
-    <w:p>
-      <w:pPr>
-        <w:rPr>
-          <w:rFonts w:ascii="Arial" w:hAnsi="Arial" w:cs="Arial"/>
-          <w:color w:val="000000" w:themeColor="text1"/>
-          <w:u w:val="single"/>
-          <w:lang w:val="en-US"/>
-        </w:rPr>
-      </w:pPr>
+    </w:p>
+    <w:p>
+      <w:pPr>
+        <w:pStyle w:val="Prrafodelista"/>
+        <w:numPr>
+          <w:ilvl w:val="0"/>
+          <w:numId w:val="4"/>
+        </w:numPr>
+        <w:rPr>
+          <w:rFonts w:ascii="Arial" w:hAnsi="Arial" w:cs="Arial"/>
+          <w:color w:val="000000" w:themeColor="text1"/>
+          <w:lang w:val="en-US"/>
+        </w:rPr>
+      </w:pPr>
+      <w:r>
+        <w:rPr>
+          <w:rFonts w:ascii="Arial" w:hAnsi="Arial" w:cs="Arial"/>
+          <w:color w:val="000000" w:themeColor="text1"/>
+          <w:lang w:val="en-US"/>
+        </w:rPr>
+        <w:t>Transactions – The transactions should work as expected. (Learning phase)</w:t>
+      </w:r>
+    </w:p>
+    <w:p>
+      <w:pPr>
+        <w:pStyle w:val="Prrafodelista"/>
+        <w:numPr>
+          <w:ilvl w:val="0"/>
+          <w:numId w:val="4"/>
+        </w:numPr>
+        <w:rPr>
+          <w:rFonts w:ascii="Arial" w:hAnsi="Arial" w:cs="Arial"/>
+          <w:color w:val="000000" w:themeColor="text1"/>
+          <w:lang w:val="en-US"/>
+        </w:rPr>
+      </w:pPr>
+      <w:r>
+        <w:rPr>
+          <w:rFonts w:ascii="Arial" w:hAnsi="Arial" w:cs="Arial"/>
+          <w:color w:val="000000" w:themeColor="text1"/>
+          <w:lang w:val="en-US"/>
+        </w:rPr>
+        <w:t>Embellishment</w:t>
+      </w:r>
+      <w:r>
+        <w:rPr>
+          <w:rFonts w:ascii="Arial" w:hAnsi="Arial" w:cs="Arial"/>
+          <w:color w:val="000000" w:themeColor="text1"/>
+          <w:lang w:val="en-US"/>
+        </w:rPr>
+        <w:t xml:space="preserve"> -</w:t>
+      </w:r>
     </w:p>
     <w:p>
       <w:pPr>
@@ -817,41 +819,45 @@
           <w:lang w:val="en-US"/>
         </w:rPr>
       </w:pPr>
+      <w:r>
+        <w:rPr>
+          <w:rFonts w:ascii="Arial" w:hAnsi="Arial" w:cs="Arial"/>
+          <w:color w:val="000000" w:themeColor="text1"/>
+          <w:lang w:val="en-US"/>
+        </w:rPr>
+        <w:t xml:space="preserve">Structure the app, in order to program with it </w:t>
+      </w:r>
+    </w:p>
+    <w:p>
+      <w:pPr>
+        <w:rPr>
+          <w:rFonts w:ascii="Arial" w:hAnsi="Arial" w:cs="Arial"/>
+          <w:color w:val="000000" w:themeColor="text1"/>
+          <w:lang w:val="en-US"/>
+        </w:rPr>
+      </w:pPr>
       <w:hyperlink r:id="rId5" w:history="1">
-        <w:proofErr w:type="spellStart"/>
         <w:r>
           <w:rPr>
             <w:rStyle w:val="Hipervnculo"/>
+            <w:lang w:val="en-US"/>
           </w:rPr>
-          <w:t>Untitled</w:t>
-        </w:r>
-        <w:proofErr w:type="spellEnd"/>
-        <w:r>
-          <w:rPr>
-            <w:rStyle w:val="Hipervnculo"/>
-          </w:rPr>
-          <w:t xml:space="preserve"> – </w:t>
-        </w:r>
-        <w:proofErr w:type="spellStart"/>
-        <w:r>
-          <w:rPr>
-            <w:rStyle w:val="Hipervnculo"/>
-          </w:rPr>
-          <w:t>Fig</w:t>
+          <w:t xml:space="preserve">Untitled </w:t>
         </w:r>
         <w:r>
           <w:rPr>
             <w:rStyle w:val="Hipervnculo"/>
+            <w:lang w:val="en-US"/>
           </w:rPr>
-          <w:t>m</w:t>
+          <w:t>–</w:t>
         </w:r>
         <w:r>
           <w:rPr>
             <w:rStyle w:val="Hipervnculo"/>
+            <w:lang w:val="en-US"/>
           </w:rPr>
-          <w:t>a</w:t>
+          <w:t xml:space="preserve"> Figma</w:t>
         </w:r>
-        <w:proofErr w:type="spellEnd"/>
       </w:hyperlink>
     </w:p>
     <w:p>
@@ -878,6 +884,58 @@
         </w:rPr>
         <w:t xml:space="preserve"> </w:t>
       </w:r>
+    </w:p>
+    <w:p>
+      <w:pPr>
+        <w:rPr>
+          <w:rFonts w:ascii="Arial" w:hAnsi="Arial" w:cs="Arial"/>
+          <w:color w:val="000000" w:themeColor="text1"/>
+          <w:lang w:val="en-US"/>
+        </w:rPr>
+      </w:pPr>
+    </w:p>
+    <w:p>
+      <w:pPr>
+        <w:rPr>
+          <w:rFonts w:ascii="Arial" w:hAnsi="Arial" w:cs="Arial"/>
+          <w:color w:val="000000" w:themeColor="text1"/>
+          <w:lang w:val="en-US"/>
+        </w:rPr>
+      </w:pPr>
+      <w:r>
+        <w:rPr>
+          <w:rFonts w:ascii="Arial" w:hAnsi="Arial" w:cs="Arial"/>
+          <w:color w:val="000000" w:themeColor="text1"/>
+          <w:lang w:val="en-US"/>
+        </w:rPr>
+        <w:t>Interactive prototype</w:t>
+      </w:r>
+    </w:p>
+    <w:p>
+      <w:pPr>
+        <w:rPr>
+          <w:rFonts w:ascii="Arial" w:hAnsi="Arial" w:cs="Arial"/>
+          <w:color w:val="000000" w:themeColor="text1"/>
+          <w:lang w:val="en-US"/>
+        </w:rPr>
+      </w:pPr>
+      <w:r>
+        <w:rPr>
+          <w:rFonts w:ascii="Arial" w:hAnsi="Arial" w:cs="Arial"/>
+          <w:color w:val="000000" w:themeColor="text1"/>
+          <w:lang w:val="en-US"/>
+        </w:rPr>
+        <w:t xml:space="preserve">The most reliable part due the impression that wants to be given. </w:t>
+      </w:r>
+    </w:p>
+    <w:p>
+      <w:pPr>
+        <w:rPr>
+          <w:rFonts w:ascii="Arial" w:hAnsi="Arial" w:cs="Arial"/>
+          <w:color w:val="000000" w:themeColor="text1"/>
+          <w:lang w:val="en-US"/>
+        </w:rPr>
+      </w:pPr>
     </w:p>
     <w:p>
       <w:pPr>
@@ -1002,6 +1060,92 @@
     </w:lvl>
   </w:abstractNum>
   <w:abstractNum w:abstractNumId="1" w15:restartNumberingAfterBreak="0">
+    <w:nsid w:val="69AC451F"/>
+    <w:multiLevelType w:val="hybridMultilevel"/>
+    <w:tmpl w:val="0F7E9F58"/>
+    <w:lvl w:ilvl="0" w:tplc="240A000F">
+      <w:start w:val="1"/>
+      <w:numFmt w:val="decimal"/>
+      <w:lvlText w:val="%1."/>
+      <w:lvlJc w:val="left"/>
+      <w:pPr>
+        <w:ind w:left="720" w:hanging="360"/>
+      </w:pPr>
+    </w:lvl>
+    <w:lvl w:ilvl="1" w:tplc="240A0019" w:tentative="1">
+      <w:start w:val="1"/>
+      <w:numFmt w:val="lowerLetter"/>
+      <w:lvlText w:val="%2."/>
+      <w:lvlJc w:val="left"/>
+      <w:pPr>
+        <w:ind w:left="1440" w:hanging="360"/>
+      </w:pPr>
+    </w:lvl>
+    <w:lvl w:ilvl="2" w:tplc="240A001B" w:tentative="1">
+      <w:start w:val="1"/>
+      <w:numFmt w:val="lowerRoman"/>
+      <w:lvlText w:val="%3."/>
+      <w:lvlJc w:val="right"/>
+      <w:pPr>
+        <w:ind w:left="2160" w:hanging="180"/>
+      </w:pPr>
+    </w:lvl>
+    <w:lvl w:ilvl="3" w:tplc="240A000F" w:tentative="1">
+      <w:start w:val="1"/>
+      <w:numFmt w:val="decimal"/>
+      <w:lvlText w:val="%4."/>
+      <w:lvlJc w:val="left"/>
+      <w:pPr>
+        <w:ind w:left="2880" w:hanging="360"/>
+      </w:pPr>
+    </w:lvl>
+    <w:lvl w:ilvl="4" w:tplc="240A0019" w:tentative="1">
+      <w:start w:val="1"/>
+      <w:numFmt w:val="lowerLetter"/>
+      <w:lvlText w:val="%5."/>
+      <w:lvlJc w:val="left"/>
+      <w:pPr>
+        <w:ind w:left="3600" w:hanging="360"/>
+      </w:pPr>
+    </w:lvl>
+    <w:lvl w:ilvl="5" w:tplc="240A001B" w:tentative="1">
+      <w:start w:val="1"/>
+      <w:numFmt w:val="lowerRoman"/>
+      <w:lvlText w:val="%6."/>
+      <w:lvlJc w:val="right"/>
+      <w:pPr>
+        <w:ind w:left="4320" w:hanging="180"/>
+      </w:pPr>
+    </w:lvl>
+    <w:lvl w:ilvl="6" w:tplc="240A000F" w:tentative="1">
+      <w:start w:val="1"/>
+      <w:numFmt w:val="decimal"/>
+      <w:lvlText w:val="%7."/>
+      <w:lvlJc w:val="left"/>
+      <w:pPr>
+        <w:ind w:left="5040" w:hanging="360"/>
+      </w:pPr>
+    </w:lvl>
+    <w:lvl w:ilvl="7" w:tplc="240A0019" w:tentative="1">
+      <w:start w:val="1"/>
+      <w:numFmt w:val="lowerLetter"/>
+      <w:lvlText w:val="%8."/>
+      <w:lvlJc w:val="left"/>
+      <w:pPr>
+        <w:ind w:left="5760" w:hanging="360"/>
+      </w:pPr>
+    </w:lvl>
+    <w:lvl w:ilvl="8" w:tplc="240A001B" w:tentative="1">
+      <w:start w:val="1"/>
+      <w:numFmt w:val="lowerRoman"/>
+      <w:lvlText w:val="%9."/>
+      <w:lvlJc w:val="right"/>
+      <w:pPr>
+        <w:ind w:left="6480" w:hanging="180"/>
+      </w:pPr>
+    </w:lvl>
+  </w:abstractNum>
+  <w:abstractNum w:abstractNumId="2" w15:restartNumberingAfterBreak="0">
     <w:nsid w:val="6BA73933"/>
     <w:multiLevelType w:val="hybridMultilevel"/>
     <w:tmpl w:val="165C4E7A"/>
@@ -1087,11 +1231,103 @@
       </w:pPr>
     </w:lvl>
   </w:abstractNum>
+  <w:abstractNum w:abstractNumId="3" w15:restartNumberingAfterBreak="0">
+    <w:nsid w:val="71215E54"/>
+    <w:multiLevelType w:val="hybridMultilevel"/>
+    <w:tmpl w:val="2760D20A"/>
+    <w:lvl w:ilvl="0" w:tplc="240A000F">
+      <w:start w:val="1"/>
+      <w:numFmt w:val="decimal"/>
+      <w:lvlText w:val="%1."/>
+      <w:lvlJc w:val="left"/>
+      <w:pPr>
+        <w:ind w:left="1425" w:hanging="360"/>
+      </w:pPr>
+    </w:lvl>
+    <w:lvl w:ilvl="1" w:tplc="240A0019" w:tentative="1">
+      <w:start w:val="1"/>
+      <w:numFmt w:val="lowerLetter"/>
+      <w:lvlText w:val="%2."/>
+      <w:lvlJc w:val="left"/>
+      <w:pPr>
+        <w:ind w:left="2145" w:hanging="360"/>
+      </w:pPr>
+    </w:lvl>
+    <w:lvl w:ilvl="2" w:tplc="240A001B" w:tentative="1">
+      <w:start w:val="1"/>
+      <w:numFmt w:val="lowerRoman"/>
+      <w:lvlText w:val="%3."/>
+      <w:lvlJc w:val="right"/>
+      <w:pPr>
+        <w:ind w:left="2865" w:hanging="180"/>
+      </w:pPr>
+    </w:lvl>
+    <w:lvl w:ilvl="3" w:tplc="240A000F" w:tentative="1">
+      <w:start w:val="1"/>
+      <w:numFmt w:val="decimal"/>
+      <w:lvlText w:val="%4."/>
+      <w:lvlJc w:val="left"/>
+      <w:pPr>
+        <w:ind w:left="3585" w:hanging="360"/>
+      </w:pPr>
+    </w:lvl>
+    <w:lvl w:ilvl="4" w:tplc="240A0019" w:tentative="1">
+      <w:start w:val="1"/>
+      <w:numFmt w:val="lowerLetter"/>
+      <w:lvlText w:val="%5."/>
+      <w:lvlJc w:val="left"/>
+      <w:pPr>
+        <w:ind w:left="4305" w:hanging="360"/>
+      </w:pPr>
+    </w:lvl>
+    <w:lvl w:ilvl="5" w:tplc="240A001B" w:tentative="1">
+      <w:start w:val="1"/>
+      <w:numFmt w:val="lowerRoman"/>
+      <w:lvlText w:val="%6."/>
+      <w:lvlJc w:val="right"/>
+      <w:pPr>
+        <w:ind w:left="5025" w:hanging="180"/>
+      </w:pPr>
+    </w:lvl>
+    <w:lvl w:ilvl="6" w:tplc="240A000F" w:tentative="1">
+      <w:start w:val="1"/>
+      <w:numFmt w:val="decimal"/>
+      <w:lvlText w:val="%7."/>
+      <w:lvlJc w:val="left"/>
+      <w:pPr>
+        <w:ind w:left="5745" w:hanging="360"/>
+      </w:pPr>
+    </w:lvl>
+    <w:lvl w:ilvl="7" w:tplc="240A0019" w:tentative="1">
+      <w:start w:val="1"/>
+      <w:numFmt w:val="lowerLetter"/>
+      <w:lvlText w:val="%8."/>
+      <w:lvlJc w:val="left"/>
+      <w:pPr>
+        <w:ind w:left="6465" w:hanging="360"/>
+      </w:pPr>
+    </w:lvl>
+    <w:lvl w:ilvl="8" w:tplc="240A001B" w:tentative="1">
+      <w:start w:val="1"/>
+      <w:numFmt w:val="lowerRoman"/>
+      <w:lvlText w:val="%9."/>
+      <w:lvlJc w:val="right"/>
+      <w:pPr>
+        <w:ind w:left="7185" w:hanging="180"/>
+      </w:pPr>
+    </w:lvl>
+  </w:abstractNum>
   <w:num w:numId="1" w16cid:durableId="2125994895">
-    <w:abstractNumId w:val="1"/>
+    <w:abstractNumId w:val="2"/>
   </w:num>
   <w:num w:numId="2" w16cid:durableId="1874800756">
     <w:abstractNumId w:val="0"/>
+  </w:num>
+  <w:num w:numId="3" w16cid:durableId="1996689551">
+    <w:abstractNumId w:val="3"/>
+  </w:num>
+  <w:num w:numId="4" w16cid:durableId="1909419434">
+    <w:abstractNumId w:val="1"/>
   </w:num>
 </w:numbering>
 </file>
@@ -1498,6 +1734,7 @@
   <w:style w:type="character" w:default="1" w:styleId="Fuentedeprrafopredeter">
     <w:name w:val="Default Paragraph Font"/>
     <w:uiPriority w:val="1"/>
+    <w:semiHidden/>
     <w:unhideWhenUsed/>
   </w:style>
   <w:style w:type="table" w:default="1" w:styleId="Tablanormal">

</xml_diff>